<commit_message>
Finplan now uses finplan.data as persistent store
</commit_message>
<xml_diff>
--- a/Simple_Financial_Planner.docx
+++ b/Simple_Financial_Planner.docx
@@ -2840,199 +2840,45 @@
         <w:rPr>
           <w:rtl w:val="0"/>
         </w:rPr>
-        <w:t>Usage Example</w:t>
+        <w:t>Usage</w:t>
       </w:r>
     </w:p>
     <w:p>
       <w:pPr>
-        <w:pStyle w:val="Body"/>
+        <w:pStyle w:val="Free Form"/>
         <w:bidi w:val="0"/>
+        <w:spacing w:after="0" w:line="240" w:lineRule="auto"/>
+        <w:ind w:left="0" w:right="0" w:firstLine="0"/>
+        <w:jc w:val="left"/>
+        <w:rPr>
+          <w:rFonts w:ascii="Monaco" w:cs="Monaco" w:hAnsi="Monaco" w:eastAsia="Monaco"/>
+          <w:b w:val="1"/>
+          <w:bCs w:val="1"/>
+          <w:color w:val="000000"/>
+          <w:rtl w:val="0"/>
+        </w:rPr>
       </w:pPr>
       <w:r>
         <w:rPr>
-          <w:rtl w:val="0"/>
-        </w:rPr>
-        <w:t>TBD</w:t>
-      </w:r>
-    </w:p>
-    <w:p>
-      <w:pPr>
-        <w:pStyle w:val="Heading"/>
-        <w:bidi w:val="0"/>
-      </w:pPr>
-      <w:r>
-        <w:rPr>
-          <w:rtl w:val="0"/>
-        </w:rPr>
-        <w:t>Future</w:t>
-      </w:r>
-    </w:p>
-    <w:p>
-      <w:pPr>
-        <w:pStyle w:val="Bullet"/>
-        <w:numPr>
-          <w:ilvl w:val="0"/>
-          <w:numId w:val="3"/>
-        </w:numPr>
-        <w:bidi w:val="0"/>
-        <w:ind w:left="360"/>
-        <w:rPr>
-          <w:rFonts w:ascii="Helvetica Neue" w:cs="Helvetica Neue" w:hAnsi="Helvetica Neue" w:eastAsia="Helvetica Neue"/>
-          <w:b w:val="0"/>
-          <w:bCs w:val="0"/>
-          <w:i w:val="0"/>
-          <w:iCs w:val="0"/>
-          <w:caps w:val="0"/>
-          <w:smallCaps w:val="0"/>
-          <w:strike w:val="0"/>
-          <w:dstrike w:val="0"/>
-          <w:outline w:val="0"/>
-          <w:color w:val="222222"/>
-          <w:spacing w:val="0"/>
-          <w:kern w:val="0"/>
-          <w:position w:val="0"/>
-          <w:sz w:val="11"/>
-          <w:szCs w:val="11"/>
-          <w:u w:val="none"/>
-          <w:vertAlign w:val="baseline"/>
-        </w:rPr>
-      </w:pPr>
-      <w:r>
-        <w:rPr>
+          <w:rFonts w:ascii="Monaco"/>
+          <w:b w:val="1"/>
+          <w:bCs w:val="1"/>
+          <w:color w:val="000000"/>
           <w:rtl w:val="0"/>
           <w:lang w:val="en-US"/>
         </w:rPr>
-        <w:t>Add persistence (file or database)</w:t>
-      </w:r>
-    </w:p>
-    <w:p>
-      <w:pPr>
-        <w:pStyle w:val="Bullet"/>
-        <w:numPr>
-          <w:ilvl w:val="0"/>
-          <w:numId w:val="3"/>
-        </w:numPr>
-        <w:bidi w:val="0"/>
-        <w:ind w:left="360"/>
-        <w:rPr>
-          <w:rFonts w:ascii="Helvetica Neue" w:cs="Helvetica Neue" w:hAnsi="Helvetica Neue" w:eastAsia="Helvetica Neue"/>
-          <w:b w:val="0"/>
-          <w:bCs w:val="0"/>
-          <w:i w:val="0"/>
-          <w:iCs w:val="0"/>
-          <w:caps w:val="0"/>
-          <w:smallCaps w:val="0"/>
-          <w:strike w:val="0"/>
-          <w:dstrike w:val="0"/>
-          <w:outline w:val="0"/>
-          <w:color w:val="222222"/>
-          <w:spacing w:val="0"/>
-          <w:kern w:val="0"/>
-          <w:position w:val="0"/>
-          <w:sz w:val="11"/>
-          <w:szCs w:val="11"/>
-          <w:u w:val="none"/>
-          <w:vertAlign w:val="baseline"/>
-        </w:rPr>
-      </w:pPr>
-      <w:r>
-        <w:rPr>
-          <w:rtl w:val="0"/>
-        </w:rPr>
-        <w:t>Add yearly portfolio rebalancing</w:t>
+        <w:t xml:space="preserve">fin plan </w:t>
       </w:r>
       <w:r>
         <w:rPr>
-          <w:rtl w:val="0"/>
-        </w:rPr>
-        <w:t xml:space="preserve"> </w:t>
-      </w:r>
-    </w:p>
-    <w:p>
-      <w:pPr>
-        <w:pStyle w:val="Bullet"/>
-        <w:numPr>
-          <w:ilvl w:val="0"/>
-          <w:numId w:val="3"/>
-        </w:numPr>
-        <w:bidi w:val="0"/>
-        <w:ind w:left="360"/>
-        <w:rPr>
-          <w:rFonts w:ascii="Helvetica Neue" w:cs="Helvetica Neue" w:hAnsi="Helvetica Neue" w:eastAsia="Helvetica Neue"/>
-          <w:b w:val="0"/>
-          <w:bCs w:val="0"/>
-          <w:i w:val="0"/>
-          <w:iCs w:val="0"/>
-          <w:caps w:val="0"/>
-          <w:smallCaps w:val="0"/>
-          <w:strike w:val="0"/>
-          <w:dstrike w:val="0"/>
-          <w:outline w:val="0"/>
-          <w:color w:val="222222"/>
-          <w:spacing w:val="0"/>
-          <w:kern w:val="0"/>
-          <w:position w:val="0"/>
-          <w:sz w:val="11"/>
-          <w:szCs w:val="11"/>
-          <w:u w:val="none"/>
-          <w:vertAlign w:val="baseline"/>
-        </w:rPr>
-      </w:pPr>
-      <w:r>
-        <w:rPr>
-          <w:rtl w:val="0"/>
-        </w:rPr>
-        <w:t xml:space="preserve">Add automatic portfolio builder and a Risk-Based Portfolio allocation tool - see </w:t>
-      </w:r>
-      <w:r>
-        <w:rPr>
-          <w:rtl w:val="0"/>
-        </w:rPr>
-        <w:t>“</w:t>
-      </w:r>
-      <w:r>
-        <w:rPr>
-          <w:rtl w:val="0"/>
-        </w:rPr>
-        <w:t>Risk-Based-Portfolio) attached. E.g. Risk = 8 during working phase, Risk = 5 at start of retirement, Risk = 1 last 10 years of retirement</w:t>
-      </w:r>
-    </w:p>
-    <w:p>
-      <w:pPr>
-        <w:pStyle w:val="Bullet"/>
-        <w:numPr>
-          <w:ilvl w:val="0"/>
-          <w:numId w:val="3"/>
-        </w:numPr>
-        <w:bidi w:val="0"/>
-        <w:ind w:left="360"/>
-        <w:rPr>
-          <w:rFonts w:ascii="Helvetica Neue" w:cs="Helvetica Neue" w:hAnsi="Helvetica Neue" w:eastAsia="Helvetica Neue"/>
-          <w:b w:val="0"/>
-          <w:bCs w:val="0"/>
-          <w:i w:val="0"/>
-          <w:iCs w:val="0"/>
-          <w:caps w:val="0"/>
-          <w:smallCaps w:val="0"/>
-          <w:strike w:val="0"/>
-          <w:dstrike w:val="0"/>
-          <w:outline w:val="0"/>
-          <w:color w:val="222222"/>
-          <w:spacing w:val="0"/>
-          <w:kern w:val="0"/>
-          <w:position w:val="0"/>
-          <w:sz w:val="11"/>
-          <w:szCs w:val="11"/>
-          <w:u w:val="none"/>
-          <w:vertAlign w:val="baseline"/>
-        </w:rPr>
-      </w:pPr>
-      <w:r>
-        <w:rPr>
+          <w:rFonts w:ascii="Monaco"/>
+          <w:b w:val="1"/>
+          <w:bCs w:val="1"/>
+          <w:color w:val="000000"/>
           <w:rtl w:val="0"/>
           <w:lang w:val="en-US"/>
         </w:rPr>
-        <w:t>Add gender and set default end retirement age based on statistics</w:t>
+        <w:t xml:space="preserve">-c confidence_percentage -r </w:t>
       </w:r>
       <w:r>
         <mc:AlternateContent>
@@ -5877,6 +5723,1291 @@
           </mc:Fallback>
         </mc:AlternateContent>
       </w:r>
+      <w:r>
+        <mc:AlternateContent>
+          <mc:Choice Requires="wps">
+            <w:drawing>
+              <wp:anchor distT="152400" distB="152400" distL="152400" distR="152400" simplePos="0" relativeHeight="251660288" behindDoc="0" locked="0" layoutInCell="1" allowOverlap="1">
+                <wp:simplePos x="0" y="0"/>
+                <wp:positionH relativeFrom="page">
+                  <wp:posOffset>914399</wp:posOffset>
+                </wp:positionH>
+                <wp:positionV relativeFrom="page">
+                  <wp:posOffset>4523740</wp:posOffset>
+                </wp:positionV>
+                <wp:extent cx="5943600" cy="1643633"/>
+                <wp:effectExtent l="0" t="0" r="0" b="0"/>
+                <wp:wrapTopAndBottom distT="152400" distB="152400"/>
+                <wp:docPr id="1073741826" name="officeArt object"/>
+                <wp:cNvGraphicFramePr/>
+                <a:graphic xmlns:a="http://schemas.openxmlformats.org/drawingml/2006/main">
+                  <a:graphicData uri="http://schemas.microsoft.com/office/word/2010/wordprocessingShape">
+                    <wps:wsp>
+                      <wps:cNvSpPr/>
+                      <wps:spPr>
+                        <a:xfrm>
+                          <a:off x="0" y="0"/>
+                          <a:ext cx="5943600" cy="1643633"/>
+                        </a:xfrm>
+                        <a:prstGeom prst="rect">
+                          <a:avLst/>
+                        </a:prstGeom>
+                        <a:noFill/>
+                        <a:ln>
+                          <a:noFill/>
+                        </a:ln>
+                        <a:effectLst/>
+                        <a:extLst/>
+                      </wps:spPr>
+                      <wps:style>
+                        <a:lnRef idx="1">
+                          <a:schemeClr val="accent1"/>
+                        </a:lnRef>
+                        <a:fillRef idx="3">
+                          <a:schemeClr val="accent1"/>
+                        </a:fillRef>
+                        <a:effectRef idx="2">
+                          <a:schemeClr val="accent1"/>
+                        </a:effectRef>
+                        <a:fontRef idx="minor">
+                          <a:schemeClr val="tx1"/>
+                        </a:fontRef>
+                      </wps:style>
+                      <wps:txbx>
+                        <w:txbxContent>
+                          <w:tbl>
+                            <w:tblPr>
+                              <w:tblW w:w="9360" w:type="dxa"/>
+                              <w:tblInd w:w="0" w:type="dxa"/>
+                              <w:tblBorders>
+                                <w:top w:val="single" w:color="a3a3a3" w:sz="2" w:space="0" w:shadow="0" w:frame="0"/>
+                                <w:left w:val="single" w:color="a3a3a3" w:sz="2" w:space="0" w:shadow="0" w:frame="0"/>
+                                <w:bottom w:val="single" w:color="a3a3a3" w:sz="2" w:space="0" w:shadow="0" w:frame="0"/>
+                                <w:right w:val="single" w:color="a3a3a3" w:sz="2" w:space="0" w:shadow="0" w:frame="0"/>
+                                <w:insideH w:val="single" w:color="515050" w:sz="2" w:space="0" w:shadow="0" w:frame="0"/>
+                                <w:insideV w:val="single" w:color="515050" w:sz="2" w:space="0" w:shadow="0" w:frame="0"/>
+                              </w:tblBorders>
+                              <w:shd w:val="clear" w:color="auto" w:fill="auto"/>
+                              <w:tblLayout w:type="fixed"/>
+                            </w:tblPr>
+                            <w:tblGrid>
+                              <w:gridCol w:w="3120"/>
+                              <w:gridCol w:w="3120"/>
+                              <w:gridCol w:w="3120"/>
+                            </w:tblGrid>
+                            <w:tr>
+                              <w:tblPrEx>
+                                <w:shd w:val="clear" w:color="auto" w:fill="00a2d7"/>
+                              </w:tblPrEx>
+                              <w:trPr>
+                                <w:trHeight w:val="280" w:hRule="atLeast"/>
+                                <w:tblHeader/>
+                              </w:trPr>
+                              <w:tc>
+                                <w:tcPr>
+                                  <w:tcW w:type="dxa" w:w="3120"/>
+                                  <w:tcBorders>
+                                    <w:top w:val="nil"/>
+                                    <w:left w:val="nil"/>
+                                    <w:bottom w:val="single" w:color="5f5f5f" w:sz="4" w:space="0" w:shadow="0" w:frame="0"/>
+                                    <w:right w:val="nil"/>
+                                  </w:tcBorders>
+                                  <w:shd w:val="clear" w:color="auto" w:fill="00a2d7"/>
+                                  <w:tcMar>
+                                    <w:top w:type="dxa" w:w="80"/>
+                                    <w:left w:type="dxa" w:w="80"/>
+                                    <w:bottom w:type="dxa" w:w="80"/>
+                                    <w:right w:type="dxa" w:w="80"/>
+                                  </w:tcMar>
+                                  <w:vAlign w:val="top"/>
+                                </w:tcPr>
+                                <w:p>
+                                  <w:pPr>
+                                    <w:pStyle w:val="Body"/>
+                                  </w:pPr>
+                                  <w:r>
+                                    <w:rPr>
+                                      <w:color w:val="fefefe"/>
+                                    </w:rPr>
+                                    <w:t>Argument</w:t>
+                                  </w:r>
+                                </w:p>
+                              </w:tc>
+                              <w:tc>
+                                <w:tcPr>
+                                  <w:tcW w:type="dxa" w:w="3120"/>
+                                  <w:tcBorders>
+                                    <w:top w:val="nil"/>
+                                    <w:left w:val="nil"/>
+                                    <w:bottom w:val="single" w:color="5f5f5f" w:sz="4" w:space="0" w:shadow="0" w:frame="0"/>
+                                    <w:right w:val="nil"/>
+                                  </w:tcBorders>
+                                  <w:shd w:val="clear" w:color="auto" w:fill="00a2d7"/>
+                                  <w:tcMar>
+                                    <w:top w:type="dxa" w:w="80"/>
+                                    <w:left w:type="dxa" w:w="80"/>
+                                    <w:bottom w:type="dxa" w:w="80"/>
+                                    <w:right w:type="dxa" w:w="80"/>
+                                  </w:tcMar>
+                                  <w:vAlign w:val="top"/>
+                                </w:tcPr>
+                                <w:p>
+                                  <w:pPr>
+                                    <w:pStyle w:val="Body"/>
+                                  </w:pPr>
+                                  <w:r>
+                                    <w:rPr>
+                                      <w:color w:val="fefefe"/>
+                                    </w:rPr>
+                                    <w:t>Description</w:t>
+                                  </w:r>
+                                </w:p>
+                              </w:tc>
+                              <w:tc>
+                                <w:tcPr>
+                                  <w:tcW w:type="dxa" w:w="3120"/>
+                                  <w:tcBorders>
+                                    <w:top w:val="nil"/>
+                                    <w:left w:val="nil"/>
+                                    <w:bottom w:val="single" w:color="5f5f5f" w:sz="4" w:space="0" w:shadow="0" w:frame="0"/>
+                                    <w:right w:val="nil"/>
+                                  </w:tcBorders>
+                                  <w:shd w:val="clear" w:color="auto" w:fill="00a2d7"/>
+                                  <w:tcMar>
+                                    <w:top w:type="dxa" w:w="80"/>
+                                    <w:left w:type="dxa" w:w="80"/>
+                                    <w:bottom w:type="dxa" w:w="80"/>
+                                    <w:right w:type="dxa" w:w="80"/>
+                                  </w:tcMar>
+                                  <w:vAlign w:val="top"/>
+                                </w:tcPr>
+                                <w:p>
+                                  <w:pPr>
+                                    <w:pStyle w:val="Body"/>
+                                  </w:pPr>
+                                  <w:r>
+                                    <w:rPr>
+                                      <w:color w:val="fefefe"/>
+                                    </w:rPr>
+                                    <w:t>Default</w:t>
+                                  </w:r>
+                                </w:p>
+                              </w:tc>
+                            </w:tr>
+                            <w:tr>
+                              <w:tblPrEx>
+                                <w:shd w:val="clear" w:color="auto" w:fill="auto"/>
+                              </w:tblPrEx>
+                              <w:trPr>
+                                <w:trHeight w:val="280" w:hRule="atLeast"/>
+                              </w:trPr>
+                              <w:tc>
+                                <w:tcPr>
+                                  <w:tcW w:type="dxa" w:w="3120"/>
+                                  <w:tcBorders>
+                                    <w:top w:val="single" w:color="5f5f5f" w:sz="4" w:space="0" w:shadow="0" w:frame="0"/>
+                                    <w:left w:val="nil"/>
+                                    <w:bottom w:val="nil"/>
+                                    <w:right w:val="nil"/>
+                                  </w:tcBorders>
+                                  <w:shd w:val="clear" w:color="auto" w:fill="auto"/>
+                                  <w:tcMar>
+                                    <w:top w:type="dxa" w:w="80"/>
+                                    <w:left w:type="dxa" w:w="80"/>
+                                    <w:bottom w:type="dxa" w:w="80"/>
+                                    <w:right w:type="dxa" w:w="80"/>
+                                  </w:tcMar>
+                                  <w:vAlign w:val="top"/>
+                                </w:tcPr>
+                                <w:p>
+                                  <w:pPr>
+                                    <w:pStyle w:val="Body"/>
+                                    <w:bidi w:val="0"/>
+                                  </w:pPr>
+                                  <w:r>
+                                    <w:t>confidence_percentage</w:t>
+                                  </w:r>
+                                </w:p>
+                              </w:tc>
+                              <w:tc>
+                                <w:tcPr>
+                                  <w:tcW w:type="dxa" w:w="3120"/>
+                                  <w:tcBorders>
+                                    <w:top w:val="single" w:color="5f5f5f" w:sz="4" w:space="0" w:shadow="0" w:frame="0"/>
+                                    <w:left w:val="nil"/>
+                                    <w:bottom w:val="nil"/>
+                                    <w:right w:val="nil"/>
+                                  </w:tcBorders>
+                                  <w:shd w:val="clear" w:color="auto" w:fill="auto"/>
+                                  <w:tcMar>
+                                    <w:top w:type="dxa" w:w="80"/>
+                                    <w:left w:type="dxa" w:w="80"/>
+                                    <w:bottom w:type="dxa" w:w="80"/>
+                                    <w:right w:type="dxa" w:w="80"/>
+                                  </w:tcMar>
+                                  <w:vAlign w:val="top"/>
+                                </w:tcPr>
+                                <w:p>
+                                  <w:pPr>
+                                    <w:pStyle w:val="Body"/>
+                                    <w:bidi w:val="0"/>
+                                  </w:pPr>
+                                  <w:r>
+                                    <w:t>Confidence percentage in Monte-Carlo simulations to determine withdrawal ammount</w:t>
+                                  </w:r>
+                                </w:p>
+                              </w:tc>
+                              <w:tc>
+                                <w:tcPr>
+                                  <w:tcW w:type="dxa" w:w="3120"/>
+                                  <w:tcBorders>
+                                    <w:top w:val="single" w:color="5f5f5f" w:sz="4" w:space="0" w:shadow="0" w:frame="0"/>
+                                    <w:left w:val="nil"/>
+                                    <w:bottom w:val="nil"/>
+                                    <w:right w:val="nil"/>
+                                  </w:tcBorders>
+                                  <w:shd w:val="clear" w:color="auto" w:fill="auto"/>
+                                  <w:tcMar>
+                                    <w:top w:type="dxa" w:w="80"/>
+                                    <w:left w:type="dxa" w:w="80"/>
+                                    <w:bottom w:type="dxa" w:w="80"/>
+                                    <w:right w:type="dxa" w:w="80"/>
+                                  </w:tcMar>
+                                  <w:vAlign w:val="top"/>
+                                </w:tcPr>
+                                <w:p>
+                                  <w:pPr>
+                                    <w:keepNext w:val="0"/>
+                                    <w:keepLines w:val="0"/>
+                                    <w:pageBreakBefore w:val="0"/>
+                                    <w:widowControl w:val="1"/>
+                                    <w:shd w:val="clear" w:color="auto" w:fill="auto"/>
+                                    <w:suppressAutoHyphens w:val="0"/>
+                                    <w:bidi w:val="0"/>
+                                    <w:spacing w:before="0" w:after="240" w:line="288" w:lineRule="auto"/>
+                                    <w:ind w:left="0" w:right="0" w:firstLine="0"/>
+                                    <w:jc w:val="right"/>
+                                    <w:outlineLvl w:val="9"/>
+                                    <w:rPr>
+                                      <w:rtl w:val="0"/>
+                                    </w:rPr>
+                                  </w:pPr>
+                                  <w:r>
+                                    <w:rPr>
+                                      <w:rFonts w:ascii="Helvetica Neue" w:cs="Arial Unicode MS" w:hAnsi="Arial Unicode MS" w:eastAsia="Arial Unicode MS"/>
+                                      <w:b w:val="0"/>
+                                      <w:bCs w:val="0"/>
+                                      <w:i w:val="0"/>
+                                      <w:iCs w:val="0"/>
+                                      <w:caps w:val="0"/>
+                                      <w:smallCaps w:val="0"/>
+                                      <w:strike w:val="0"/>
+                                      <w:dstrike w:val="0"/>
+                                      <w:outline w:val="0"/>
+                                      <w:color w:val="222222"/>
+                                      <w:spacing w:val="0"/>
+                                      <w:kern w:val="0"/>
+                                      <w:position w:val="0"/>
+                                      <w:sz w:val="22"/>
+                                      <w:szCs w:val="22"/>
+                                      <w:u w:val="none"/>
+                                      <w:vertAlign w:val="baseline"/>
+                                    </w:rPr>
+                                    <w:t>85%</w:t>
+                                  </w:r>
+                                </w:p>
+                              </w:tc>
+                            </w:tr>
+                            <w:tr>
+                              <w:tblPrEx>
+                                <w:shd w:val="clear" w:color="auto" w:fill="auto"/>
+                              </w:tblPrEx>
+                              <w:trPr>
+                                <w:trHeight w:val="280" w:hRule="atLeast"/>
+                              </w:trPr>
+                              <w:tc>
+                                <w:tcPr>
+                                  <w:tcW w:type="dxa" w:w="3120"/>
+                                  <w:tcBorders>
+                                    <w:top w:val="nil"/>
+                                    <w:left w:val="nil"/>
+                                    <w:bottom w:val="nil"/>
+                                    <w:right w:val="nil"/>
+                                  </w:tcBorders>
+                                  <w:shd w:val="clear" w:color="auto" w:fill="e4f7fe"/>
+                                  <w:tcMar>
+                                    <w:top w:type="dxa" w:w="80"/>
+                                    <w:left w:type="dxa" w:w="80"/>
+                                    <w:bottom w:type="dxa" w:w="80"/>
+                                    <w:right w:type="dxa" w:w="80"/>
+                                  </w:tcMar>
+                                  <w:vAlign w:val="top"/>
+                                </w:tcPr>
+                                <w:p>
+                                  <w:pPr>
+                                    <w:pStyle w:val="Body"/>
+                                    <w:bidi w:val="0"/>
+                                  </w:pPr>
+                                  <w:r>
+                                    <w:rPr>
+                                      <w:rtl w:val="0"/>
+                                    </w:rPr>
+                                    <w:t>ru</w:t>
+                                  </w:r>
+                                  <w:r>
+                                    <w:rPr>
+                                      <w:color w:val="000000"/>
+                                      <w:u w:val="single"/>
+                                      <w:rtl w:val="0"/>
+                                      <w:lang w:val="en-US"/>
+                                    </w:rPr>
+                                    <w:t>n_count_for_monte_carlo</w:t>
+                                  </w:r>
+                                </w:p>
+                              </w:tc>
+                              <w:tc>
+                                <w:tcPr>
+                                  <w:tcW w:type="dxa" w:w="3120"/>
+                                  <w:tcBorders>
+                                    <w:top w:val="nil"/>
+                                    <w:left w:val="nil"/>
+                                    <w:bottom w:val="nil"/>
+                                    <w:right w:val="nil"/>
+                                  </w:tcBorders>
+                                  <w:shd w:val="clear" w:color="auto" w:fill="e4f7fe"/>
+                                  <w:tcMar>
+                                    <w:top w:type="dxa" w:w="80"/>
+                                    <w:left w:type="dxa" w:w="80"/>
+                                    <w:bottom w:type="dxa" w:w="80"/>
+                                    <w:right w:type="dxa" w:w="80"/>
+                                  </w:tcMar>
+                                  <w:vAlign w:val="top"/>
+                                </w:tcPr>
+                                <w:p>
+                                  <w:pPr>
+                                    <w:pStyle w:val="Body"/>
+                                    <w:bidi w:val="0"/>
+                                  </w:pPr>
+                                  <w:r>
+                                    <w:t>Number of Monte-Carlo simulations run</w:t>
+                                  </w:r>
+                                </w:p>
+                              </w:tc>
+                              <w:tc>
+                                <w:tcPr>
+                                  <w:tcW w:type="dxa" w:w="3120"/>
+                                  <w:tcBorders>
+                                    <w:top w:val="nil"/>
+                                    <w:left w:val="nil"/>
+                                    <w:bottom w:val="nil"/>
+                                    <w:right w:val="nil"/>
+                                  </w:tcBorders>
+                                  <w:shd w:val="clear" w:color="auto" w:fill="e4f7fe"/>
+                                  <w:tcMar>
+                                    <w:top w:type="dxa" w:w="80"/>
+                                    <w:left w:type="dxa" w:w="80"/>
+                                    <w:bottom w:type="dxa" w:w="80"/>
+                                    <w:right w:type="dxa" w:w="80"/>
+                                  </w:tcMar>
+                                  <w:vAlign w:val="top"/>
+                                </w:tcPr>
+                                <w:p>
+                                  <w:pPr>
+                                    <w:keepNext w:val="0"/>
+                                    <w:keepLines w:val="0"/>
+                                    <w:pageBreakBefore w:val="0"/>
+                                    <w:widowControl w:val="1"/>
+                                    <w:shd w:val="clear" w:color="auto" w:fill="auto"/>
+                                    <w:suppressAutoHyphens w:val="0"/>
+                                    <w:bidi w:val="0"/>
+                                    <w:spacing w:before="0" w:after="240" w:line="288" w:lineRule="auto"/>
+                                    <w:ind w:left="0" w:right="0" w:firstLine="0"/>
+                                    <w:jc w:val="right"/>
+                                    <w:outlineLvl w:val="9"/>
+                                    <w:rPr>
+                                      <w:rtl w:val="0"/>
+                                    </w:rPr>
+                                  </w:pPr>
+                                  <w:r>
+                                    <w:rPr>
+                                      <w:rFonts w:ascii="Helvetica Neue" w:cs="Arial Unicode MS" w:hAnsi="Arial Unicode MS" w:eastAsia="Arial Unicode MS"/>
+                                      <w:b w:val="0"/>
+                                      <w:bCs w:val="0"/>
+                                      <w:i w:val="0"/>
+                                      <w:iCs w:val="0"/>
+                                      <w:caps w:val="0"/>
+                                      <w:smallCaps w:val="0"/>
+                                      <w:strike w:val="0"/>
+                                      <w:dstrike w:val="0"/>
+                                      <w:outline w:val="0"/>
+                                      <w:color w:val="222222"/>
+                                      <w:spacing w:val="0"/>
+                                      <w:kern w:val="0"/>
+                                      <w:position w:val="0"/>
+                                      <w:sz w:val="22"/>
+                                      <w:szCs w:val="22"/>
+                                      <w:u w:val="none"/>
+                                      <w:vertAlign w:val="baseline"/>
+                                    </w:rPr>
+                                    <w:t>10,000</w:t>
+                                  </w:r>
+                                </w:p>
+                              </w:tc>
+                            </w:tr>
+                            <w:tr>
+                              <w:tblPrEx>
+                                <w:shd w:val="clear" w:color="auto" w:fill="auto"/>
+                              </w:tblPrEx>
+                              <w:trPr>
+                                <w:trHeight w:val="474" w:hRule="atLeast"/>
+                              </w:trPr>
+                              <w:tc>
+                                <w:tcPr>
+                                  <w:tcW w:type="dxa" w:w="3120"/>
+                                  <w:tcBorders>
+                                    <w:top w:val="nil"/>
+                                    <w:left w:val="nil"/>
+                                    <w:bottom w:val="nil"/>
+                                    <w:right w:val="nil"/>
+                                  </w:tcBorders>
+                                  <w:shd w:val="clear" w:color="auto" w:fill="auto"/>
+                                  <w:tcMar>
+                                    <w:top w:type="dxa" w:w="80"/>
+                                    <w:left w:type="dxa" w:w="80"/>
+                                    <w:bottom w:type="dxa" w:w="80"/>
+                                    <w:right w:type="dxa" w:w="80"/>
+                                  </w:tcMar>
+                                  <w:vAlign w:val="top"/>
+                                </w:tcPr>
+                                <w:p>
+                                  <w:pPr>
+                                    <w:pStyle w:val="Body"/>
+                                    <w:bidi w:val="0"/>
+                                  </w:pPr>
+                                  <w:r>
+                                    <w:t>-N</w:t>
+                                  </w:r>
+                                </w:p>
+                              </w:tc>
+                              <w:tc>
+                                <w:tcPr>
+                                  <w:tcW w:type="dxa" w:w="3120"/>
+                                  <w:tcBorders>
+                                    <w:top w:val="nil"/>
+                                    <w:left w:val="nil"/>
+                                    <w:bottom w:val="nil"/>
+                                    <w:right w:val="nil"/>
+                                  </w:tcBorders>
+                                  <w:shd w:val="clear" w:color="auto" w:fill="auto"/>
+                                  <w:tcMar>
+                                    <w:top w:type="dxa" w:w="80"/>
+                                    <w:left w:type="dxa" w:w="80"/>
+                                    <w:bottom w:type="dxa" w:w="80"/>
+                                    <w:right w:type="dxa" w:w="80"/>
+                                  </w:tcMar>
+                                  <w:vAlign w:val="top"/>
+                                </w:tcPr>
+                                <w:p>
+                                  <w:pPr>
+                                    <w:pStyle w:val="Body"/>
+                                    <w:bidi w:val="0"/>
+                                  </w:pPr>
+                                  <w:r>
+                                    <w:t>If present, the program starts with default list of FinPlanScenarios, rather than reading from persistence store</w:t>
+                                  </w:r>
+                                </w:p>
+                              </w:tc>
+                              <w:tc>
+                                <w:tcPr>
+                                  <w:tcW w:type="dxa" w:w="3120"/>
+                                  <w:tcBorders>
+                                    <w:top w:val="nil"/>
+                                    <w:left w:val="nil"/>
+                                    <w:bottom w:val="nil"/>
+                                    <w:right w:val="nil"/>
+                                  </w:tcBorders>
+                                  <w:shd w:val="clear" w:color="auto" w:fill="auto"/>
+                                  <w:tcMar>
+                                    <w:top w:type="dxa" w:w="80"/>
+                                    <w:left w:type="dxa" w:w="80"/>
+                                    <w:bottom w:type="dxa" w:w="80"/>
+                                    <w:right w:type="dxa" w:w="80"/>
+                                  </w:tcMar>
+                                  <w:vAlign w:val="top"/>
+                                </w:tcPr>
+                                <w:p>
+                                  <w:pPr>
+                                    <w:pStyle w:val="Body"/>
+                                    <w:bidi w:val="0"/>
+                                  </w:pPr>
+                                  <w:r>
+                                    <w:t>Reads from persistence store</w:t>
+                                  </w:r>
+                                </w:p>
+                              </w:tc>
+                            </w:tr>
+                            <w:tr>
+                              <w:tblPrEx>
+                                <w:shd w:val="clear" w:color="auto" w:fill="auto"/>
+                              </w:tblPrEx>
+                              <w:trPr>
+                                <w:trHeight w:val="474" w:hRule="atLeast"/>
+                              </w:trPr>
+                              <w:tc>
+                                <w:tcPr>
+                                  <w:tcW w:type="dxa" w:w="3120"/>
+                                  <w:tcBorders>
+                                    <w:top w:val="nil"/>
+                                    <w:left w:val="nil"/>
+                                    <w:bottom w:val="nil"/>
+                                    <w:right w:val="nil"/>
+                                  </w:tcBorders>
+                                  <w:shd w:val="clear" w:color="auto" w:fill="e4f7fe"/>
+                                  <w:tcMar>
+                                    <w:top w:type="dxa" w:w="80"/>
+                                    <w:left w:type="dxa" w:w="80"/>
+                                    <w:bottom w:type="dxa" w:w="80"/>
+                                    <w:right w:type="dxa" w:w="80"/>
+                                  </w:tcMar>
+                                  <w:vAlign w:val="top"/>
+                                </w:tcPr>
+                                <w:p>
+                                  <w:pPr>
+                                    <w:pStyle w:val="Body"/>
+                                    <w:bidi w:val="0"/>
+                                  </w:pPr>
+                                  <w:r>
+                                    <w:t>-D</w:t>
+                                  </w:r>
+                                </w:p>
+                              </w:tc>
+                              <w:tc>
+                                <w:tcPr>
+                                  <w:tcW w:type="dxa" w:w="3120"/>
+                                  <w:tcBorders>
+                                    <w:top w:val="nil"/>
+                                    <w:left w:val="nil"/>
+                                    <w:bottom w:val="nil"/>
+                                    <w:right w:val="nil"/>
+                                  </w:tcBorders>
+                                  <w:shd w:val="clear" w:color="auto" w:fill="e4f7fe"/>
+                                  <w:tcMar>
+                                    <w:top w:type="dxa" w:w="80"/>
+                                    <w:left w:type="dxa" w:w="80"/>
+                                    <w:bottom w:type="dxa" w:w="80"/>
+                                    <w:right w:type="dxa" w:w="80"/>
+                                  </w:tcMar>
+                                  <w:vAlign w:val="top"/>
+                                </w:tcPr>
+                                <w:p>
+                                  <w:pPr>
+                                    <w:pStyle w:val="Body"/>
+                                    <w:bidi w:val="0"/>
+                                  </w:pPr>
+                                  <w:r>
+                                    <w:t>If present - Debug is True</w:t>
+                                  </w:r>
+                                </w:p>
+                              </w:tc>
+                              <w:tc>
+                                <w:tcPr>
+                                  <w:tcW w:type="dxa" w:w="3120"/>
+                                  <w:tcBorders>
+                                    <w:top w:val="nil"/>
+                                    <w:left w:val="nil"/>
+                                    <w:bottom w:val="nil"/>
+                                    <w:right w:val="nil"/>
+                                  </w:tcBorders>
+                                  <w:shd w:val="clear" w:color="auto" w:fill="e4f7fe"/>
+                                  <w:tcMar>
+                                    <w:top w:type="dxa" w:w="80"/>
+                                    <w:left w:type="dxa" w:w="80"/>
+                                    <w:bottom w:type="dxa" w:w="80"/>
+                                    <w:right w:type="dxa" w:w="80"/>
+                                  </w:tcMar>
+                                  <w:vAlign w:val="top"/>
+                                </w:tcPr>
+                                <w:p>
+                                  <w:pPr>
+                                    <w:pStyle w:val="Body"/>
+                                    <w:bidi w:val="0"/>
+                                  </w:pPr>
+                                  <w:r>
+                                    <w:t>0</w:t>
+                                  </w:r>
+                                </w:p>
+                              </w:tc>
+                            </w:tr>
+                          </w:tbl>
+                        </w:txbxContent>
+                      </wps:txbx>
+                      <wps:bodyPr rot="0" spcFirstLastPara="1" vertOverflow="overflow" horzOverflow="overflow" vert="horz" wrap="square" lIns="0" tIns="0" rIns="0" bIns="0" numCol="1" spcCol="38100" rtlCol="0" anchor="t" upright="0">
+                        <a:prstTxWarp prst="textNoShape"/>
+                        <a:spAutoFit/>
+                      </wps:bodyPr>
+                    </wps:wsp>
+                  </a:graphicData>
+                </a:graphic>
+              </wp:anchor>
+            </w:drawing>
+          </mc:Choice>
+          <mc:Fallback>
+            <w:pict>
+              <v:shape id="_x0000_s1027" type="#_x0000_t202" style="visibility:visible;position:absolute;margin-left:72.0pt;margin-top:356.2pt;width:468.0pt;height:129.4pt;z-index:251660288;mso-position-horizontal:absolute;mso-position-horizontal-relative:page;mso-position-vertical:absolute;mso-position-vertical-relative:page;mso-wrap-distance-left:12.0pt;mso-wrap-distance-top:12.0pt;mso-wrap-distance-right:12.0pt;mso-wrap-distance-bottom:12.0pt;">
+                <v:fill on="f"/>
+                <v:stroke on="f" weight="1.0pt" dashstyle="solid" endcap="round" joinstyle="round" linestyle="single" startarrow="none" startarrowwidth="medium" startarrowlength="medium" endarrow="none" endarrowwidth="medium" endarrowlength="medium"/>
+                <v:textbox>
+                  <w:txbxContent>
+                    <w:tbl>
+                      <w:tblPr>
+                        <w:tblW w:w="9360" w:type="dxa"/>
+                        <w:tblInd w:w="0" w:type="dxa"/>
+                        <w:tblBorders>
+                          <w:top w:val="single" w:color="a3a3a3" w:sz="2" w:space="0" w:shadow="0" w:frame="0"/>
+                          <w:left w:val="single" w:color="a3a3a3" w:sz="2" w:space="0" w:shadow="0" w:frame="0"/>
+                          <w:bottom w:val="single" w:color="a3a3a3" w:sz="2" w:space="0" w:shadow="0" w:frame="0"/>
+                          <w:right w:val="single" w:color="a3a3a3" w:sz="2" w:space="0" w:shadow="0" w:frame="0"/>
+                          <w:insideH w:val="single" w:color="515050" w:sz="2" w:space="0" w:shadow="0" w:frame="0"/>
+                          <w:insideV w:val="single" w:color="515050" w:sz="2" w:space="0" w:shadow="0" w:frame="0"/>
+                        </w:tblBorders>
+                        <w:shd w:val="clear" w:color="auto" w:fill="auto"/>
+                        <w:tblLayout w:type="fixed"/>
+                      </w:tblPr>
+                      <w:tblGrid>
+                        <w:gridCol w:w="3120"/>
+                        <w:gridCol w:w="3120"/>
+                        <w:gridCol w:w="3120"/>
+                      </w:tblGrid>
+                      <w:tr>
+                        <w:tblPrEx>
+                          <w:shd w:val="clear" w:color="auto" w:fill="00a2d7"/>
+                        </w:tblPrEx>
+                        <w:trPr>
+                          <w:trHeight w:val="280" w:hRule="atLeast"/>
+                          <w:tblHeader/>
+                        </w:trPr>
+                        <w:tc>
+                          <w:tcPr>
+                            <w:tcW w:type="dxa" w:w="3120"/>
+                            <w:tcBorders>
+                              <w:top w:val="nil"/>
+                              <w:left w:val="nil"/>
+                              <w:bottom w:val="single" w:color="5f5f5f" w:sz="4" w:space="0" w:shadow="0" w:frame="0"/>
+                              <w:right w:val="nil"/>
+                            </w:tcBorders>
+                            <w:shd w:val="clear" w:color="auto" w:fill="00a2d7"/>
+                            <w:tcMar>
+                              <w:top w:type="dxa" w:w="80"/>
+                              <w:left w:type="dxa" w:w="80"/>
+                              <w:bottom w:type="dxa" w:w="80"/>
+                              <w:right w:type="dxa" w:w="80"/>
+                            </w:tcMar>
+                            <w:vAlign w:val="top"/>
+                          </w:tcPr>
+                          <w:p>
+                            <w:pPr>
+                              <w:pStyle w:val="Body"/>
+                            </w:pPr>
+                            <w:r>
+                              <w:rPr>
+                                <w:color w:val="fefefe"/>
+                              </w:rPr>
+                              <w:t>Argument</w:t>
+                            </w:r>
+                          </w:p>
+                        </w:tc>
+                        <w:tc>
+                          <w:tcPr>
+                            <w:tcW w:type="dxa" w:w="3120"/>
+                            <w:tcBorders>
+                              <w:top w:val="nil"/>
+                              <w:left w:val="nil"/>
+                              <w:bottom w:val="single" w:color="5f5f5f" w:sz="4" w:space="0" w:shadow="0" w:frame="0"/>
+                              <w:right w:val="nil"/>
+                            </w:tcBorders>
+                            <w:shd w:val="clear" w:color="auto" w:fill="00a2d7"/>
+                            <w:tcMar>
+                              <w:top w:type="dxa" w:w="80"/>
+                              <w:left w:type="dxa" w:w="80"/>
+                              <w:bottom w:type="dxa" w:w="80"/>
+                              <w:right w:type="dxa" w:w="80"/>
+                            </w:tcMar>
+                            <w:vAlign w:val="top"/>
+                          </w:tcPr>
+                          <w:p>
+                            <w:pPr>
+                              <w:pStyle w:val="Body"/>
+                            </w:pPr>
+                            <w:r>
+                              <w:rPr>
+                                <w:color w:val="fefefe"/>
+                              </w:rPr>
+                              <w:t>Description</w:t>
+                            </w:r>
+                          </w:p>
+                        </w:tc>
+                        <w:tc>
+                          <w:tcPr>
+                            <w:tcW w:type="dxa" w:w="3120"/>
+                            <w:tcBorders>
+                              <w:top w:val="nil"/>
+                              <w:left w:val="nil"/>
+                              <w:bottom w:val="single" w:color="5f5f5f" w:sz="4" w:space="0" w:shadow="0" w:frame="0"/>
+                              <w:right w:val="nil"/>
+                            </w:tcBorders>
+                            <w:shd w:val="clear" w:color="auto" w:fill="00a2d7"/>
+                            <w:tcMar>
+                              <w:top w:type="dxa" w:w="80"/>
+                              <w:left w:type="dxa" w:w="80"/>
+                              <w:bottom w:type="dxa" w:w="80"/>
+                              <w:right w:type="dxa" w:w="80"/>
+                            </w:tcMar>
+                            <w:vAlign w:val="top"/>
+                          </w:tcPr>
+                          <w:p>
+                            <w:pPr>
+                              <w:pStyle w:val="Body"/>
+                            </w:pPr>
+                            <w:r>
+                              <w:rPr>
+                                <w:color w:val="fefefe"/>
+                              </w:rPr>
+                              <w:t>Default</w:t>
+                            </w:r>
+                          </w:p>
+                        </w:tc>
+                      </w:tr>
+                      <w:tr>
+                        <w:tblPrEx>
+                          <w:shd w:val="clear" w:color="auto" w:fill="auto"/>
+                        </w:tblPrEx>
+                        <w:trPr>
+                          <w:trHeight w:val="280" w:hRule="atLeast"/>
+                        </w:trPr>
+                        <w:tc>
+                          <w:tcPr>
+                            <w:tcW w:type="dxa" w:w="3120"/>
+                            <w:tcBorders>
+                              <w:top w:val="single" w:color="5f5f5f" w:sz="4" w:space="0" w:shadow="0" w:frame="0"/>
+                              <w:left w:val="nil"/>
+                              <w:bottom w:val="nil"/>
+                              <w:right w:val="nil"/>
+                            </w:tcBorders>
+                            <w:shd w:val="clear" w:color="auto" w:fill="auto"/>
+                            <w:tcMar>
+                              <w:top w:type="dxa" w:w="80"/>
+                              <w:left w:type="dxa" w:w="80"/>
+                              <w:bottom w:type="dxa" w:w="80"/>
+                              <w:right w:type="dxa" w:w="80"/>
+                            </w:tcMar>
+                            <w:vAlign w:val="top"/>
+                          </w:tcPr>
+                          <w:p>
+                            <w:pPr>
+                              <w:pStyle w:val="Body"/>
+                              <w:bidi w:val="0"/>
+                            </w:pPr>
+                            <w:r>
+                              <w:t>confidence_percentage</w:t>
+                            </w:r>
+                          </w:p>
+                        </w:tc>
+                        <w:tc>
+                          <w:tcPr>
+                            <w:tcW w:type="dxa" w:w="3120"/>
+                            <w:tcBorders>
+                              <w:top w:val="single" w:color="5f5f5f" w:sz="4" w:space="0" w:shadow="0" w:frame="0"/>
+                              <w:left w:val="nil"/>
+                              <w:bottom w:val="nil"/>
+                              <w:right w:val="nil"/>
+                            </w:tcBorders>
+                            <w:shd w:val="clear" w:color="auto" w:fill="auto"/>
+                            <w:tcMar>
+                              <w:top w:type="dxa" w:w="80"/>
+                              <w:left w:type="dxa" w:w="80"/>
+                              <w:bottom w:type="dxa" w:w="80"/>
+                              <w:right w:type="dxa" w:w="80"/>
+                            </w:tcMar>
+                            <w:vAlign w:val="top"/>
+                          </w:tcPr>
+                          <w:p>
+                            <w:pPr>
+                              <w:pStyle w:val="Body"/>
+                              <w:bidi w:val="0"/>
+                            </w:pPr>
+                            <w:r>
+                              <w:t>Confidence percentage in Monte-Carlo simulations to determine withdrawal ammount</w:t>
+                            </w:r>
+                          </w:p>
+                        </w:tc>
+                        <w:tc>
+                          <w:tcPr>
+                            <w:tcW w:type="dxa" w:w="3120"/>
+                            <w:tcBorders>
+                              <w:top w:val="single" w:color="5f5f5f" w:sz="4" w:space="0" w:shadow="0" w:frame="0"/>
+                              <w:left w:val="nil"/>
+                              <w:bottom w:val="nil"/>
+                              <w:right w:val="nil"/>
+                            </w:tcBorders>
+                            <w:shd w:val="clear" w:color="auto" w:fill="auto"/>
+                            <w:tcMar>
+                              <w:top w:type="dxa" w:w="80"/>
+                              <w:left w:type="dxa" w:w="80"/>
+                              <w:bottom w:type="dxa" w:w="80"/>
+                              <w:right w:type="dxa" w:w="80"/>
+                            </w:tcMar>
+                            <w:vAlign w:val="top"/>
+                          </w:tcPr>
+                          <w:p>
+                            <w:pPr>
+                              <w:keepNext w:val="0"/>
+                              <w:keepLines w:val="0"/>
+                              <w:pageBreakBefore w:val="0"/>
+                              <w:widowControl w:val="1"/>
+                              <w:shd w:val="clear" w:color="auto" w:fill="auto"/>
+                              <w:suppressAutoHyphens w:val="0"/>
+                              <w:bidi w:val="0"/>
+                              <w:spacing w:before="0" w:after="240" w:line="288" w:lineRule="auto"/>
+                              <w:ind w:left="0" w:right="0" w:firstLine="0"/>
+                              <w:jc w:val="right"/>
+                              <w:outlineLvl w:val="9"/>
+                              <w:rPr>
+                                <w:rtl w:val="0"/>
+                              </w:rPr>
+                            </w:pPr>
+                            <w:r>
+                              <w:rPr>
+                                <w:rFonts w:ascii="Helvetica Neue" w:cs="Arial Unicode MS" w:hAnsi="Arial Unicode MS" w:eastAsia="Arial Unicode MS"/>
+                                <w:b w:val="0"/>
+                                <w:bCs w:val="0"/>
+                                <w:i w:val="0"/>
+                                <w:iCs w:val="0"/>
+                                <w:caps w:val="0"/>
+                                <w:smallCaps w:val="0"/>
+                                <w:strike w:val="0"/>
+                                <w:dstrike w:val="0"/>
+                                <w:outline w:val="0"/>
+                                <w:color w:val="222222"/>
+                                <w:spacing w:val="0"/>
+                                <w:kern w:val="0"/>
+                                <w:position w:val="0"/>
+                                <w:sz w:val="22"/>
+                                <w:szCs w:val="22"/>
+                                <w:u w:val="none"/>
+                                <w:vertAlign w:val="baseline"/>
+                              </w:rPr>
+                              <w:t>85%</w:t>
+                            </w:r>
+                          </w:p>
+                        </w:tc>
+                      </w:tr>
+                      <w:tr>
+                        <w:tblPrEx>
+                          <w:shd w:val="clear" w:color="auto" w:fill="auto"/>
+                        </w:tblPrEx>
+                        <w:trPr>
+                          <w:trHeight w:val="280" w:hRule="atLeast"/>
+                        </w:trPr>
+                        <w:tc>
+                          <w:tcPr>
+                            <w:tcW w:type="dxa" w:w="3120"/>
+                            <w:tcBorders>
+                              <w:top w:val="nil"/>
+                              <w:left w:val="nil"/>
+                              <w:bottom w:val="nil"/>
+                              <w:right w:val="nil"/>
+                            </w:tcBorders>
+                            <w:shd w:val="clear" w:color="auto" w:fill="e4f7fe"/>
+                            <w:tcMar>
+                              <w:top w:type="dxa" w:w="80"/>
+                              <w:left w:type="dxa" w:w="80"/>
+                              <w:bottom w:type="dxa" w:w="80"/>
+                              <w:right w:type="dxa" w:w="80"/>
+                            </w:tcMar>
+                            <w:vAlign w:val="top"/>
+                          </w:tcPr>
+                          <w:p>
+                            <w:pPr>
+                              <w:pStyle w:val="Body"/>
+                              <w:bidi w:val="0"/>
+                            </w:pPr>
+                            <w:r>
+                              <w:rPr>
+                                <w:rtl w:val="0"/>
+                              </w:rPr>
+                              <w:t>ru</w:t>
+                            </w:r>
+                            <w:r>
+                              <w:rPr>
+                                <w:color w:val="000000"/>
+                                <w:u w:val="single"/>
+                                <w:rtl w:val="0"/>
+                                <w:lang w:val="en-US"/>
+                              </w:rPr>
+                              <w:t>n_count_for_monte_carlo</w:t>
+                            </w:r>
+                          </w:p>
+                        </w:tc>
+                        <w:tc>
+                          <w:tcPr>
+                            <w:tcW w:type="dxa" w:w="3120"/>
+                            <w:tcBorders>
+                              <w:top w:val="nil"/>
+                              <w:left w:val="nil"/>
+                              <w:bottom w:val="nil"/>
+                              <w:right w:val="nil"/>
+                            </w:tcBorders>
+                            <w:shd w:val="clear" w:color="auto" w:fill="e4f7fe"/>
+                            <w:tcMar>
+                              <w:top w:type="dxa" w:w="80"/>
+                              <w:left w:type="dxa" w:w="80"/>
+                              <w:bottom w:type="dxa" w:w="80"/>
+                              <w:right w:type="dxa" w:w="80"/>
+                            </w:tcMar>
+                            <w:vAlign w:val="top"/>
+                          </w:tcPr>
+                          <w:p>
+                            <w:pPr>
+                              <w:pStyle w:val="Body"/>
+                              <w:bidi w:val="0"/>
+                            </w:pPr>
+                            <w:r>
+                              <w:t>Number of Monte-Carlo simulations run</w:t>
+                            </w:r>
+                          </w:p>
+                        </w:tc>
+                        <w:tc>
+                          <w:tcPr>
+                            <w:tcW w:type="dxa" w:w="3120"/>
+                            <w:tcBorders>
+                              <w:top w:val="nil"/>
+                              <w:left w:val="nil"/>
+                              <w:bottom w:val="nil"/>
+                              <w:right w:val="nil"/>
+                            </w:tcBorders>
+                            <w:shd w:val="clear" w:color="auto" w:fill="e4f7fe"/>
+                            <w:tcMar>
+                              <w:top w:type="dxa" w:w="80"/>
+                              <w:left w:type="dxa" w:w="80"/>
+                              <w:bottom w:type="dxa" w:w="80"/>
+                              <w:right w:type="dxa" w:w="80"/>
+                            </w:tcMar>
+                            <w:vAlign w:val="top"/>
+                          </w:tcPr>
+                          <w:p>
+                            <w:pPr>
+                              <w:keepNext w:val="0"/>
+                              <w:keepLines w:val="0"/>
+                              <w:pageBreakBefore w:val="0"/>
+                              <w:widowControl w:val="1"/>
+                              <w:shd w:val="clear" w:color="auto" w:fill="auto"/>
+                              <w:suppressAutoHyphens w:val="0"/>
+                              <w:bidi w:val="0"/>
+                              <w:spacing w:before="0" w:after="240" w:line="288" w:lineRule="auto"/>
+                              <w:ind w:left="0" w:right="0" w:firstLine="0"/>
+                              <w:jc w:val="right"/>
+                              <w:outlineLvl w:val="9"/>
+                              <w:rPr>
+                                <w:rtl w:val="0"/>
+                              </w:rPr>
+                            </w:pPr>
+                            <w:r>
+                              <w:rPr>
+                                <w:rFonts w:ascii="Helvetica Neue" w:cs="Arial Unicode MS" w:hAnsi="Arial Unicode MS" w:eastAsia="Arial Unicode MS"/>
+                                <w:b w:val="0"/>
+                                <w:bCs w:val="0"/>
+                                <w:i w:val="0"/>
+                                <w:iCs w:val="0"/>
+                                <w:caps w:val="0"/>
+                                <w:smallCaps w:val="0"/>
+                                <w:strike w:val="0"/>
+                                <w:dstrike w:val="0"/>
+                                <w:outline w:val="0"/>
+                                <w:color w:val="222222"/>
+                                <w:spacing w:val="0"/>
+                                <w:kern w:val="0"/>
+                                <w:position w:val="0"/>
+                                <w:sz w:val="22"/>
+                                <w:szCs w:val="22"/>
+                                <w:u w:val="none"/>
+                                <w:vertAlign w:val="baseline"/>
+                              </w:rPr>
+                              <w:t>10,000</w:t>
+                            </w:r>
+                          </w:p>
+                        </w:tc>
+                      </w:tr>
+                      <w:tr>
+                        <w:tblPrEx>
+                          <w:shd w:val="clear" w:color="auto" w:fill="auto"/>
+                        </w:tblPrEx>
+                        <w:trPr>
+                          <w:trHeight w:val="474" w:hRule="atLeast"/>
+                        </w:trPr>
+                        <w:tc>
+                          <w:tcPr>
+                            <w:tcW w:type="dxa" w:w="3120"/>
+                            <w:tcBorders>
+                              <w:top w:val="nil"/>
+                              <w:left w:val="nil"/>
+                              <w:bottom w:val="nil"/>
+                              <w:right w:val="nil"/>
+                            </w:tcBorders>
+                            <w:shd w:val="clear" w:color="auto" w:fill="auto"/>
+                            <w:tcMar>
+                              <w:top w:type="dxa" w:w="80"/>
+                              <w:left w:type="dxa" w:w="80"/>
+                              <w:bottom w:type="dxa" w:w="80"/>
+                              <w:right w:type="dxa" w:w="80"/>
+                            </w:tcMar>
+                            <w:vAlign w:val="top"/>
+                          </w:tcPr>
+                          <w:p>
+                            <w:pPr>
+                              <w:pStyle w:val="Body"/>
+                              <w:bidi w:val="0"/>
+                            </w:pPr>
+                            <w:r>
+                              <w:t>-N</w:t>
+                            </w:r>
+                          </w:p>
+                        </w:tc>
+                        <w:tc>
+                          <w:tcPr>
+                            <w:tcW w:type="dxa" w:w="3120"/>
+                            <w:tcBorders>
+                              <w:top w:val="nil"/>
+                              <w:left w:val="nil"/>
+                              <w:bottom w:val="nil"/>
+                              <w:right w:val="nil"/>
+                            </w:tcBorders>
+                            <w:shd w:val="clear" w:color="auto" w:fill="auto"/>
+                            <w:tcMar>
+                              <w:top w:type="dxa" w:w="80"/>
+                              <w:left w:type="dxa" w:w="80"/>
+                              <w:bottom w:type="dxa" w:w="80"/>
+                              <w:right w:type="dxa" w:w="80"/>
+                            </w:tcMar>
+                            <w:vAlign w:val="top"/>
+                          </w:tcPr>
+                          <w:p>
+                            <w:pPr>
+                              <w:pStyle w:val="Body"/>
+                              <w:bidi w:val="0"/>
+                            </w:pPr>
+                            <w:r>
+                              <w:t>If present, the program starts with default list of FinPlanScenarios, rather than reading from persistence store</w:t>
+                            </w:r>
+                          </w:p>
+                        </w:tc>
+                        <w:tc>
+                          <w:tcPr>
+                            <w:tcW w:type="dxa" w:w="3120"/>
+                            <w:tcBorders>
+                              <w:top w:val="nil"/>
+                              <w:left w:val="nil"/>
+                              <w:bottom w:val="nil"/>
+                              <w:right w:val="nil"/>
+                            </w:tcBorders>
+                            <w:shd w:val="clear" w:color="auto" w:fill="auto"/>
+                            <w:tcMar>
+                              <w:top w:type="dxa" w:w="80"/>
+                              <w:left w:type="dxa" w:w="80"/>
+                              <w:bottom w:type="dxa" w:w="80"/>
+                              <w:right w:type="dxa" w:w="80"/>
+                            </w:tcMar>
+                            <w:vAlign w:val="top"/>
+                          </w:tcPr>
+                          <w:p>
+                            <w:pPr>
+                              <w:pStyle w:val="Body"/>
+                              <w:bidi w:val="0"/>
+                            </w:pPr>
+                            <w:r>
+                              <w:t>Reads from persistence store</w:t>
+                            </w:r>
+                          </w:p>
+                        </w:tc>
+                      </w:tr>
+                      <w:tr>
+                        <w:tblPrEx>
+                          <w:shd w:val="clear" w:color="auto" w:fill="auto"/>
+                        </w:tblPrEx>
+                        <w:trPr>
+                          <w:trHeight w:val="474" w:hRule="atLeast"/>
+                        </w:trPr>
+                        <w:tc>
+                          <w:tcPr>
+                            <w:tcW w:type="dxa" w:w="3120"/>
+                            <w:tcBorders>
+                              <w:top w:val="nil"/>
+                              <w:left w:val="nil"/>
+                              <w:bottom w:val="nil"/>
+                              <w:right w:val="nil"/>
+                            </w:tcBorders>
+                            <w:shd w:val="clear" w:color="auto" w:fill="e4f7fe"/>
+                            <w:tcMar>
+                              <w:top w:type="dxa" w:w="80"/>
+                              <w:left w:type="dxa" w:w="80"/>
+                              <w:bottom w:type="dxa" w:w="80"/>
+                              <w:right w:type="dxa" w:w="80"/>
+                            </w:tcMar>
+                            <w:vAlign w:val="top"/>
+                          </w:tcPr>
+                          <w:p>
+                            <w:pPr>
+                              <w:pStyle w:val="Body"/>
+                              <w:bidi w:val="0"/>
+                            </w:pPr>
+                            <w:r>
+                              <w:t>-D</w:t>
+                            </w:r>
+                          </w:p>
+                        </w:tc>
+                        <w:tc>
+                          <w:tcPr>
+                            <w:tcW w:type="dxa" w:w="3120"/>
+                            <w:tcBorders>
+                              <w:top w:val="nil"/>
+                              <w:left w:val="nil"/>
+                              <w:bottom w:val="nil"/>
+                              <w:right w:val="nil"/>
+                            </w:tcBorders>
+                            <w:shd w:val="clear" w:color="auto" w:fill="e4f7fe"/>
+                            <w:tcMar>
+                              <w:top w:type="dxa" w:w="80"/>
+                              <w:left w:type="dxa" w:w="80"/>
+                              <w:bottom w:type="dxa" w:w="80"/>
+                              <w:right w:type="dxa" w:w="80"/>
+                            </w:tcMar>
+                            <w:vAlign w:val="top"/>
+                          </w:tcPr>
+                          <w:p>
+                            <w:pPr>
+                              <w:pStyle w:val="Body"/>
+                              <w:bidi w:val="0"/>
+                            </w:pPr>
+                            <w:r>
+                              <w:t>If present - Debug is True</w:t>
+                            </w:r>
+                          </w:p>
+                        </w:tc>
+                        <w:tc>
+                          <w:tcPr>
+                            <w:tcW w:type="dxa" w:w="3120"/>
+                            <w:tcBorders>
+                              <w:top w:val="nil"/>
+                              <w:left w:val="nil"/>
+                              <w:bottom w:val="nil"/>
+                              <w:right w:val="nil"/>
+                            </w:tcBorders>
+                            <w:shd w:val="clear" w:color="auto" w:fill="e4f7fe"/>
+                            <w:tcMar>
+                              <w:top w:type="dxa" w:w="80"/>
+                              <w:left w:type="dxa" w:w="80"/>
+                              <w:bottom w:type="dxa" w:w="80"/>
+                              <w:right w:type="dxa" w:w="80"/>
+                            </w:tcMar>
+                            <w:vAlign w:val="top"/>
+                          </w:tcPr>
+                          <w:p>
+                            <w:pPr>
+                              <w:pStyle w:val="Body"/>
+                              <w:bidi w:val="0"/>
+                            </w:pPr>
+                            <w:r>
+                              <w:t>0</w:t>
+                            </w:r>
+                          </w:p>
+                        </w:tc>
+                      </w:tr>
+                    </w:tbl>
+                  </w:txbxContent>
+                </v:textbox>
+                <w10:wrap type="topAndBottom" side="bothSides" anchorx="page" anchory="page"/>
+              </v:shape>
+            </w:pict>
+          </mc:Fallback>
+        </mc:AlternateContent>
+      </w:r>
+      <w:r>
+        <w:rPr>
+          <w:rFonts w:ascii="Monaco"/>
+          <w:b w:val="1"/>
+          <w:bCs w:val="1"/>
+          <w:color w:val="000000"/>
+          <w:u w:val="single"/>
+          <w:rtl w:val="0"/>
+          <w:lang w:val="en-US"/>
+        </w:rPr>
+        <w:t>run_count_for_monte_carlo</w:t>
+      </w:r>
+      <w:r>
+        <w:rPr>
+          <w:rFonts w:ascii="Monaco"/>
+          <w:b w:val="1"/>
+          <w:bCs w:val="1"/>
+          <w:color w:val="000000"/>
+          <w:rtl w:val="0"/>
+        </w:rPr>
+        <w:t xml:space="preserve"> -N -D</w:t>
+      </w:r>
+    </w:p>
+    <w:p>
+      <w:pPr>
+        <w:pStyle w:val="Body"/>
+        <w:bidi w:val="0"/>
+      </w:pPr>
+      <w:r>
+        <w:rPr>
+          <w:rtl w:val="0"/>
+        </w:rPr>
+        <w:t>All arguments are optional</w:t>
+      </w:r>
+    </w:p>
+    <w:p>
+      <w:pPr>
+        <w:pStyle w:val="Body"/>
+        <w:bidi w:val="0"/>
+      </w:pPr>
+    </w:p>
+    <w:p>
+      <w:pPr>
+        <w:pStyle w:val="Free Form"/>
+        <w:bidi w:val="0"/>
+        <w:spacing w:after="0" w:line="240" w:lineRule="auto"/>
+        <w:ind w:left="0" w:right="0" w:firstLine="0"/>
+        <w:jc w:val="left"/>
+        <w:rPr>
+          <w:rFonts w:ascii="Monaco" w:cs="Monaco" w:hAnsi="Monaco" w:eastAsia="Monaco"/>
+          <w:color w:val="00b400"/>
+          <w:rtl w:val="0"/>
+        </w:rPr>
+      </w:pPr>
+    </w:p>
+    <w:p>
+      <w:pPr>
+        <w:pStyle w:val="Heading"/>
+        <w:bidi w:val="0"/>
+      </w:pPr>
+    </w:p>
+    <w:p>
+      <w:pPr>
+        <w:pStyle w:val="Heading"/>
+        <w:bidi w:val="0"/>
+      </w:pPr>
+    </w:p>
+    <w:p>
+      <w:pPr>
+        <w:pStyle w:val="Heading"/>
+        <w:bidi w:val="0"/>
+      </w:pPr>
+      <w:r>
+        <w:rPr>
+          <w:rtl w:val="0"/>
+        </w:rPr>
+        <w:t>Future</w:t>
+      </w:r>
     </w:p>
     <w:p>
       <w:pPr>
@@ -5913,21 +7044,49 @@
           <w:rtl w:val="0"/>
           <w:lang w:val="en-US"/>
         </w:rPr>
-        <w:t xml:space="preserve">Add users, user profile (some of the data in scenario will be part of user profile - e.g. email, name, age, </w:t>
+        <w:t>Replace current file by database as persistence store</w:t>
       </w:r>
+    </w:p>
+    <w:p>
+      <w:pPr>
+        <w:pStyle w:val="Bullet"/>
+        <w:numPr>
+          <w:ilvl w:val="1"/>
+          <w:numId w:val="7"/>
+        </w:numPr>
+        <w:tabs>
+          <w:tab w:val="num" w:pos="1152"/>
+          <w:tab w:val="clear" w:pos="0"/>
+        </w:tabs>
+        <w:bidi w:val="0"/>
+        <w:ind w:left="1152" w:hanging="360"/>
+        <w:rPr>
+          <w:rFonts w:ascii="Helvetica Neue" w:cs="Helvetica Neue" w:hAnsi="Helvetica Neue" w:eastAsia="Helvetica Neue"/>
+          <w:b w:val="0"/>
+          <w:bCs w:val="0"/>
+          <w:i w:val="0"/>
+          <w:iCs w:val="0"/>
+          <w:caps w:val="0"/>
+          <w:smallCaps w:val="0"/>
+          <w:strike w:val="0"/>
+          <w:dstrike w:val="0"/>
+          <w:outline w:val="0"/>
+          <w:color w:val="222222"/>
+          <w:spacing w:val="0"/>
+          <w:kern w:val="0"/>
+          <w:position w:val="0"/>
+          <w:sz w:val="11"/>
+          <w:szCs w:val="11"/>
+          <w:u w:val="none"/>
+          <w:vertAlign w:val="baseline"/>
+        </w:rPr>
+      </w:pPr>
       <w:r>
         <w:rPr>
           <w:rtl w:val="0"/>
           <w:lang w:val="en-US"/>
         </w:rPr>
-        <w:t>…</w:t>
-      </w:r>
-      <w:r>
-        <w:rPr>
-          <w:rtl w:val="0"/>
-          <w:lang w:val="en-US"/>
-        </w:rPr>
-        <w:t>)</w:t>
+        <w:t>With file, the whole file is re-written, each time one of the FinPlans is created/modified/deleted</w:t>
       </w:r>
     </w:p>
     <w:p>
@@ -5963,9 +7122,8 @@
       <w:r>
         <w:rPr>
           <w:rtl w:val="0"/>
-          <w:lang w:val="en-US"/>
         </w:rPr>
-        <w:t>Add security: e.g. only the owner of a FinPlan can view/modify it</w:t>
+        <w:t>Add yearly portfolio rebalancing</w:t>
       </w:r>
     </w:p>
     <w:p>
@@ -6001,9 +7159,8 @@
       <w:r>
         <w:rPr>
           <w:rtl w:val="0"/>
-          <w:lang w:val="en-US"/>
         </w:rPr>
-        <w:t>Add more asset types and the ability for user to create their own custom asset type</w:t>
+        <w:t>Add createdDate, lastModifiedDate</w:t>
       </w:r>
     </w:p>
     <w:p>
@@ -6039,9 +7196,20 @@
       <w:r>
         <w:rPr>
           <w:rtl w:val="0"/>
-          <w:lang w:val="en-US"/>
         </w:rPr>
-        <w:t>Add tax rate</w:t>
+        <w:t xml:space="preserve">Add automatic portfolio builder and a Risk-Based Portfolio allocation tool - see </w:t>
+      </w:r>
+      <w:r>
+        <w:rPr>
+          <w:rtl w:val="0"/>
+        </w:rPr>
+        <w:t>“</w:t>
+      </w:r>
+      <w:r>
+        <w:rPr>
+          <w:rtl w:val="0"/>
+        </w:rPr>
+        <w:t>Risk-Based-Portfolio) attached. E.g. Risk = 8 during working phase, Risk = 5 at start of retirement, Risk = 1 last 10 years of retirement</w:t>
       </w:r>
     </w:p>
     <w:p>
@@ -6079,7 +7247,7 @@
           <w:rtl w:val="0"/>
           <w:lang w:val="en-US"/>
         </w:rPr>
-        <w:t>Add web app</w:t>
+        <w:t>Add gender and set default end retirement age based on statistics</w:t>
       </w:r>
     </w:p>
     <w:p>
@@ -6117,6 +7285,210 @@
           <w:rtl w:val="0"/>
           <w:lang w:val="en-US"/>
         </w:rPr>
+        <w:t xml:space="preserve">Add users, user profile (some of the data in scenario will be part of user profile - e.g. email, name, age, </w:t>
+      </w:r>
+      <w:r>
+        <w:rPr>
+          <w:rtl w:val="0"/>
+          <w:lang w:val="en-US"/>
+        </w:rPr>
+        <w:t>…</w:t>
+      </w:r>
+      <w:r>
+        <w:rPr>
+          <w:rtl w:val="0"/>
+          <w:lang w:val="en-US"/>
+        </w:rPr>
+        <w:t>)</w:t>
+      </w:r>
+    </w:p>
+    <w:p>
+      <w:pPr>
+        <w:pStyle w:val="Bullet"/>
+        <w:numPr>
+          <w:ilvl w:val="0"/>
+          <w:numId w:val="3"/>
+        </w:numPr>
+        <w:bidi w:val="0"/>
+        <w:ind w:left="360"/>
+        <w:rPr>
+          <w:rFonts w:ascii="Helvetica Neue" w:cs="Helvetica Neue" w:hAnsi="Helvetica Neue" w:eastAsia="Helvetica Neue"/>
+          <w:b w:val="0"/>
+          <w:bCs w:val="0"/>
+          <w:i w:val="0"/>
+          <w:iCs w:val="0"/>
+          <w:caps w:val="0"/>
+          <w:smallCaps w:val="0"/>
+          <w:strike w:val="0"/>
+          <w:dstrike w:val="0"/>
+          <w:outline w:val="0"/>
+          <w:color w:val="222222"/>
+          <w:spacing w:val="0"/>
+          <w:kern w:val="0"/>
+          <w:position w:val="0"/>
+          <w:sz w:val="11"/>
+          <w:szCs w:val="11"/>
+          <w:u w:val="none"/>
+          <w:vertAlign w:val="baseline"/>
+        </w:rPr>
+      </w:pPr>
+      <w:r>
+        <w:rPr>
+          <w:rtl w:val="0"/>
+          <w:lang w:val="en-US"/>
+        </w:rPr>
+        <w:t>Add security: e.g. only the owner of a FinPlan can view/modify it</w:t>
+      </w:r>
+    </w:p>
+    <w:p>
+      <w:pPr>
+        <w:pStyle w:val="Bullet"/>
+        <w:numPr>
+          <w:ilvl w:val="0"/>
+          <w:numId w:val="3"/>
+        </w:numPr>
+        <w:bidi w:val="0"/>
+        <w:ind w:left="360"/>
+        <w:rPr>
+          <w:rFonts w:ascii="Helvetica Neue" w:cs="Helvetica Neue" w:hAnsi="Helvetica Neue" w:eastAsia="Helvetica Neue"/>
+          <w:b w:val="0"/>
+          <w:bCs w:val="0"/>
+          <w:i w:val="0"/>
+          <w:iCs w:val="0"/>
+          <w:caps w:val="0"/>
+          <w:smallCaps w:val="0"/>
+          <w:strike w:val="0"/>
+          <w:dstrike w:val="0"/>
+          <w:outline w:val="0"/>
+          <w:color w:val="222222"/>
+          <w:spacing w:val="0"/>
+          <w:kern w:val="0"/>
+          <w:position w:val="0"/>
+          <w:sz w:val="11"/>
+          <w:szCs w:val="11"/>
+          <w:u w:val="none"/>
+          <w:vertAlign w:val="baseline"/>
+        </w:rPr>
+      </w:pPr>
+      <w:r>
+        <w:rPr>
+          <w:rtl w:val="0"/>
+          <w:lang w:val="en-US"/>
+        </w:rPr>
+        <w:t>Add more asset types and the ability for user to create their own custom asset type</w:t>
+      </w:r>
+    </w:p>
+    <w:p>
+      <w:pPr>
+        <w:pStyle w:val="Bullet"/>
+        <w:numPr>
+          <w:ilvl w:val="0"/>
+          <w:numId w:val="3"/>
+        </w:numPr>
+        <w:bidi w:val="0"/>
+        <w:ind w:left="360"/>
+        <w:rPr>
+          <w:rFonts w:ascii="Helvetica Neue" w:cs="Helvetica Neue" w:hAnsi="Helvetica Neue" w:eastAsia="Helvetica Neue"/>
+          <w:b w:val="0"/>
+          <w:bCs w:val="0"/>
+          <w:i w:val="0"/>
+          <w:iCs w:val="0"/>
+          <w:caps w:val="0"/>
+          <w:smallCaps w:val="0"/>
+          <w:strike w:val="0"/>
+          <w:dstrike w:val="0"/>
+          <w:outline w:val="0"/>
+          <w:color w:val="222222"/>
+          <w:spacing w:val="0"/>
+          <w:kern w:val="0"/>
+          <w:position w:val="0"/>
+          <w:sz w:val="11"/>
+          <w:szCs w:val="11"/>
+          <w:u w:val="none"/>
+          <w:vertAlign w:val="baseline"/>
+        </w:rPr>
+      </w:pPr>
+      <w:r>
+        <w:rPr>
+          <w:rtl w:val="0"/>
+          <w:lang w:val="en-US"/>
+        </w:rPr>
+        <w:t>Add tax rate</w:t>
+      </w:r>
+    </w:p>
+    <w:p>
+      <w:pPr>
+        <w:pStyle w:val="Bullet"/>
+        <w:numPr>
+          <w:ilvl w:val="0"/>
+          <w:numId w:val="3"/>
+        </w:numPr>
+        <w:bidi w:val="0"/>
+        <w:ind w:left="360"/>
+        <w:rPr>
+          <w:rFonts w:ascii="Helvetica Neue" w:cs="Helvetica Neue" w:hAnsi="Helvetica Neue" w:eastAsia="Helvetica Neue"/>
+          <w:b w:val="0"/>
+          <w:bCs w:val="0"/>
+          <w:i w:val="0"/>
+          <w:iCs w:val="0"/>
+          <w:caps w:val="0"/>
+          <w:smallCaps w:val="0"/>
+          <w:strike w:val="0"/>
+          <w:dstrike w:val="0"/>
+          <w:outline w:val="0"/>
+          <w:color w:val="222222"/>
+          <w:spacing w:val="0"/>
+          <w:kern w:val="0"/>
+          <w:position w:val="0"/>
+          <w:sz w:val="11"/>
+          <w:szCs w:val="11"/>
+          <w:u w:val="none"/>
+          <w:vertAlign w:val="baseline"/>
+        </w:rPr>
+      </w:pPr>
+      <w:r>
+        <w:rPr>
+          <w:rtl w:val="0"/>
+          <w:lang w:val="en-US"/>
+        </w:rPr>
+        <w:t>Add web app</w:t>
+      </w:r>
+    </w:p>
+    <w:p>
+      <w:pPr>
+        <w:pStyle w:val="Bullet"/>
+        <w:numPr>
+          <w:ilvl w:val="0"/>
+          <w:numId w:val="3"/>
+        </w:numPr>
+        <w:bidi w:val="0"/>
+        <w:ind w:left="360"/>
+        <w:rPr>
+          <w:rFonts w:ascii="Helvetica Neue" w:cs="Helvetica Neue" w:hAnsi="Helvetica Neue" w:eastAsia="Helvetica Neue"/>
+          <w:b w:val="0"/>
+          <w:bCs w:val="0"/>
+          <w:i w:val="0"/>
+          <w:iCs w:val="0"/>
+          <w:caps w:val="0"/>
+          <w:smallCaps w:val="0"/>
+          <w:strike w:val="0"/>
+          <w:dstrike w:val="0"/>
+          <w:outline w:val="0"/>
+          <w:color w:val="222222"/>
+          <w:spacing w:val="0"/>
+          <w:kern w:val="0"/>
+          <w:position w:val="0"/>
+          <w:sz w:val="11"/>
+          <w:szCs w:val="11"/>
+          <w:u w:val="none"/>
+          <w:vertAlign w:val="baseline"/>
+        </w:rPr>
+      </w:pPr>
+      <w:r>
+        <w:rPr>
+          <w:rtl w:val="0"/>
+          <w:lang w:val="en-US"/>
+        </w:rPr>
         <w:t xml:space="preserve">Add Sensitivity Analysis - see: </w:t>
       </w:r>
       <w:hyperlink r:id="rId10" w:history="1">
@@ -6135,15 +7507,6 @@
         </w:rPr>
         <w:t xml:space="preserve"> </w:t>
       </w:r>
-      <w:r>
-        <w:br w:type="page"/>
-      </w:r>
-    </w:p>
-    <w:p>
-      <w:pPr>
-        <w:pStyle w:val="Bullet"/>
-        <w:bidi w:val="0"/>
-      </w:pPr>
     </w:p>
     <w:sectPr>
       <w:headerReference w:type="default" r:id="rId11"/>
@@ -6169,7 +7532,38 @@
       <w:jc w:val="left"/>
     </w:pPr>
     <w:r>
+      <w:rPr>
+        <w:rtl w:val="0"/>
+        <w:lang w:val="en-US"/>
+      </w:rPr>
+      <w:t>Simple Financial Planner</w:t>
+    </w:r>
+    <w:r>
       <w:tab/>
+    </w:r>
+    <w:r>
+      <w:rPr/>
+      <w:fldChar w:fldCharType="begin" w:fldLock="0"/>
+    </w:r>
+    <w:r>
+      <w:t xml:space="preserve"> DATE \@ "MMMM d, y" </w:t>
+    </w:r>
+    <w:r>
+      <w:rPr/>
+      <w:fldChar w:fldCharType="separate" w:fldLock="0"/>
+    </w:r>
+    <w:r>
+      <w:rPr>
+        <w:rtl w:val="0"/>
+        <w:lang w:val="en-US"/>
+      </w:rPr>
+      <w:t>January 12, 2014</w:t>
+    </w:r>
+    <w:r>
+      <w:rPr/>
+      <w:fldChar w:fldCharType="end" w:fldLock="1"/>
+    </w:r>
+    <w:r>
       <w:tab/>
     </w:r>
     <w:r>
@@ -6184,7 +7578,7 @@
       <w:fldChar w:fldCharType="separate" w:fldLock="0"/>
     </w:r>
     <w:r>
-      <w:t>3</w:t>
+      <w:t>5</w:t>
     </w:r>
     <w:r>
       <w:rPr/>
@@ -6206,7 +7600,7 @@
 <w:numbering xmlns:w="http://schemas.openxmlformats.org/wordprocessingml/2006/main" xmlns:wp="http://schemas.openxmlformats.org/drawingml/2006/wordprocessingDrawing" xmlns:r="http://schemas.openxmlformats.org/officeDocument/2006/relationships" xmlns:v="urn:schemas-microsoft-com:vml" xmlns:o="urn:schemas-microsoft-com:office:office">
   <w:numPicBullet w:numPicBulletId="0">
     <w:pict>
-      <v:shape id="_x0000_s1027" type="#_x0000_t75" style="visibility:visible;width:14.4pt;height:14.4pt;">
+      <v:shape id="_x0000_s1028" type="#_x0000_t75" style="visibility:visible;width:14.4pt;height:14.4pt;">
         <v:imagedata r:id="rId1" o:title="bullet_charcoal-black.pdf"/>
       </v:shape>
     </w:pict>
@@ -7788,6 +9182,313 @@
       </w:rPr>
     </w:lvl>
   </w:abstractNum>
+  <w:abstractNum w:abstractNumId="6">
+    <w:multiLevelType w:val="multilevel"/>
+    <w:lvl w:ilvl="0">
+      <w:start w:val="1"/>
+      <w:numFmt w:val="bullet"/>
+      <w:suff w:val="tab"/>
+      <w:lvlText w:val="•"/>
+      <w:lvlPicBulletId w:val="0"/>
+      <w:lvlJc w:val="left"/>
+      <w:pPr/>
+      <w:rPr>
+        <w:position w:val="0"/>
+      </w:rPr>
+    </w:lvl>
+    <w:lvl w:ilvl="1">
+      <w:start w:val="1"/>
+      <w:numFmt w:val="bullet"/>
+      <w:suff w:val="tab"/>
+      <w:lvlText w:val="•"/>
+      <w:lvlPicBulletId w:val="0"/>
+      <w:lvlJc w:val="left"/>
+      <w:pPr/>
+      <w:rPr>
+        <w:position w:val="0"/>
+      </w:rPr>
+    </w:lvl>
+    <w:lvl w:ilvl="2">
+      <w:start w:val="1"/>
+      <w:numFmt w:val="bullet"/>
+      <w:suff w:val="tab"/>
+      <w:lvlText w:val="•"/>
+      <w:lvlPicBulletId w:val="0"/>
+      <w:lvlJc w:val="left"/>
+      <w:pPr>
+        <w:tabs>
+          <w:tab w:val="num" w:pos="-1"/>
+          <w:tab w:val="clear" w:pos="0"/>
+        </w:tabs>
+        <w:ind w:left="-1"/>
+      </w:pPr>
+      <w:rPr>
+        <w:position w:val="0"/>
+      </w:rPr>
+    </w:lvl>
+    <w:lvl w:ilvl="3">
+      <w:start w:val="1"/>
+      <w:numFmt w:val="bullet"/>
+      <w:suff w:val="tab"/>
+      <w:lvlText w:val="•"/>
+      <w:lvlPicBulletId w:val="0"/>
+      <w:lvlJc w:val="left"/>
+      <w:pPr>
+        <w:tabs>
+          <w:tab w:val="num" w:pos="-1"/>
+          <w:tab w:val="clear" w:pos="0"/>
+        </w:tabs>
+        <w:ind w:left="-1"/>
+      </w:pPr>
+      <w:rPr>
+        <w:position w:val="0"/>
+      </w:rPr>
+    </w:lvl>
+    <w:lvl w:ilvl="4">
+      <w:start w:val="1"/>
+      <w:numFmt w:val="bullet"/>
+      <w:suff w:val="tab"/>
+      <w:lvlText w:val="•"/>
+      <w:lvlPicBulletId w:val="0"/>
+      <w:lvlJc w:val="left"/>
+      <w:pPr>
+        <w:tabs>
+          <w:tab w:val="num" w:pos="-1"/>
+          <w:tab w:val="clear" w:pos="0"/>
+        </w:tabs>
+        <w:ind w:left="-1"/>
+      </w:pPr>
+      <w:rPr>
+        <w:position w:val="0"/>
+      </w:rPr>
+    </w:lvl>
+    <w:lvl w:ilvl="5">
+      <w:start w:val="1"/>
+      <w:numFmt w:val="bullet"/>
+      <w:suff w:val="tab"/>
+      <w:lvlText w:val="•"/>
+      <w:lvlPicBulletId w:val="0"/>
+      <w:lvlJc w:val="left"/>
+      <w:pPr>
+        <w:tabs>
+          <w:tab w:val="num" w:pos="-1"/>
+          <w:tab w:val="clear" w:pos="0"/>
+        </w:tabs>
+        <w:ind w:left="-1"/>
+      </w:pPr>
+      <w:rPr>
+        <w:position w:val="0"/>
+      </w:rPr>
+    </w:lvl>
+    <w:lvl w:ilvl="6">
+      <w:start w:val="1"/>
+      <w:numFmt w:val="bullet"/>
+      <w:suff w:val="tab"/>
+      <w:lvlText w:val="•"/>
+      <w:lvlPicBulletId w:val="0"/>
+      <w:lvlJc w:val="left"/>
+      <w:pPr>
+        <w:tabs>
+          <w:tab w:val="num" w:pos="-1"/>
+          <w:tab w:val="clear" w:pos="0"/>
+        </w:tabs>
+        <w:ind w:left="-1"/>
+      </w:pPr>
+      <w:rPr>
+        <w:position w:val="0"/>
+      </w:rPr>
+    </w:lvl>
+    <w:lvl w:ilvl="7">
+      <w:start w:val="1"/>
+      <w:numFmt w:val="bullet"/>
+      <w:suff w:val="tab"/>
+      <w:lvlText w:val="•"/>
+      <w:lvlPicBulletId w:val="0"/>
+      <w:lvlJc w:val="left"/>
+      <w:pPr>
+        <w:tabs>
+          <w:tab w:val="num" w:pos="-1"/>
+          <w:tab w:val="clear" w:pos="0"/>
+        </w:tabs>
+        <w:ind w:left="-1"/>
+      </w:pPr>
+      <w:rPr>
+        <w:position w:val="0"/>
+      </w:rPr>
+    </w:lvl>
+    <w:lvl w:ilvl="8">
+      <w:start w:val="1"/>
+      <w:numFmt w:val="bullet"/>
+      <w:suff w:val="tab"/>
+      <w:lvlText w:val="•"/>
+      <w:lvlPicBulletId w:val="0"/>
+      <w:lvlJc w:val="left"/>
+      <w:pPr>
+        <w:tabs>
+          <w:tab w:val="num" w:pos="-1"/>
+          <w:tab w:val="clear" w:pos="0"/>
+        </w:tabs>
+        <w:ind w:left="-1"/>
+      </w:pPr>
+      <w:rPr>
+        <w:position w:val="0"/>
+      </w:rPr>
+    </w:lvl>
+  </w:abstractNum>
+  <w:abstractNum w:abstractNumId="7">
+    <w:multiLevelType w:val="multilevel"/>
+    <w:styleLink w:val="List 2"/>
+    <w:lvl w:ilvl="0">
+      <w:start w:val="1"/>
+      <w:numFmt w:val="bullet"/>
+      <w:suff w:val="tab"/>
+      <w:lvlText w:val="•"/>
+      <w:lvlPicBulletId w:val="0"/>
+      <w:lvlJc w:val="left"/>
+      <w:pPr/>
+      <w:rPr>
+        <w:position w:val="0"/>
+      </w:rPr>
+    </w:lvl>
+    <w:lvl w:ilvl="1">
+      <w:start w:val="0"/>
+      <w:numFmt w:val="bullet"/>
+      <w:suff w:val="tab"/>
+      <w:lvlText w:val="•"/>
+      <w:lvlPicBulletId w:val="0"/>
+      <w:lvlJc w:val="left"/>
+      <w:pPr/>
+      <w:rPr>
+        <w:position w:val="0"/>
+      </w:rPr>
+    </w:lvl>
+    <w:lvl w:ilvl="2">
+      <w:start w:val="1"/>
+      <w:numFmt w:val="bullet"/>
+      <w:suff w:val="tab"/>
+      <w:lvlText w:val="•"/>
+      <w:lvlPicBulletId w:val="0"/>
+      <w:lvlJc w:val="left"/>
+      <w:pPr>
+        <w:tabs>
+          <w:tab w:val="num" w:pos="-1"/>
+          <w:tab w:val="clear" w:pos="0"/>
+        </w:tabs>
+        <w:ind w:left="-1"/>
+      </w:pPr>
+      <w:rPr>
+        <w:position w:val="0"/>
+      </w:rPr>
+    </w:lvl>
+    <w:lvl w:ilvl="3">
+      <w:start w:val="1"/>
+      <w:numFmt w:val="bullet"/>
+      <w:suff w:val="tab"/>
+      <w:lvlText w:val="•"/>
+      <w:lvlPicBulletId w:val="0"/>
+      <w:lvlJc w:val="left"/>
+      <w:pPr>
+        <w:tabs>
+          <w:tab w:val="num" w:pos="-1"/>
+          <w:tab w:val="clear" w:pos="0"/>
+        </w:tabs>
+        <w:ind w:left="-1"/>
+      </w:pPr>
+      <w:rPr>
+        <w:position w:val="0"/>
+      </w:rPr>
+    </w:lvl>
+    <w:lvl w:ilvl="4">
+      <w:start w:val="1"/>
+      <w:numFmt w:val="bullet"/>
+      <w:suff w:val="tab"/>
+      <w:lvlText w:val="•"/>
+      <w:lvlPicBulletId w:val="0"/>
+      <w:lvlJc w:val="left"/>
+      <w:pPr>
+        <w:tabs>
+          <w:tab w:val="num" w:pos="-1"/>
+          <w:tab w:val="clear" w:pos="0"/>
+        </w:tabs>
+        <w:ind w:left="-1"/>
+      </w:pPr>
+      <w:rPr>
+        <w:position w:val="0"/>
+      </w:rPr>
+    </w:lvl>
+    <w:lvl w:ilvl="5">
+      <w:start w:val="1"/>
+      <w:numFmt w:val="bullet"/>
+      <w:suff w:val="tab"/>
+      <w:lvlText w:val="•"/>
+      <w:lvlPicBulletId w:val="0"/>
+      <w:lvlJc w:val="left"/>
+      <w:pPr>
+        <w:tabs>
+          <w:tab w:val="num" w:pos="-1"/>
+          <w:tab w:val="clear" w:pos="0"/>
+        </w:tabs>
+        <w:ind w:left="-1"/>
+      </w:pPr>
+      <w:rPr>
+        <w:position w:val="0"/>
+      </w:rPr>
+    </w:lvl>
+    <w:lvl w:ilvl="6">
+      <w:start w:val="1"/>
+      <w:numFmt w:val="bullet"/>
+      <w:suff w:val="tab"/>
+      <w:lvlText w:val="•"/>
+      <w:lvlPicBulletId w:val="0"/>
+      <w:lvlJc w:val="left"/>
+      <w:pPr>
+        <w:tabs>
+          <w:tab w:val="num" w:pos="-1"/>
+          <w:tab w:val="clear" w:pos="0"/>
+        </w:tabs>
+        <w:ind w:left="-1"/>
+      </w:pPr>
+      <w:rPr>
+        <w:position w:val="0"/>
+      </w:rPr>
+    </w:lvl>
+    <w:lvl w:ilvl="7">
+      <w:start w:val="1"/>
+      <w:numFmt w:val="bullet"/>
+      <w:suff w:val="tab"/>
+      <w:lvlText w:val="•"/>
+      <w:lvlPicBulletId w:val="0"/>
+      <w:lvlJc w:val="left"/>
+      <w:pPr>
+        <w:tabs>
+          <w:tab w:val="num" w:pos="-1"/>
+          <w:tab w:val="clear" w:pos="0"/>
+        </w:tabs>
+        <w:ind w:left="-1"/>
+      </w:pPr>
+      <w:rPr>
+        <w:position w:val="0"/>
+      </w:rPr>
+    </w:lvl>
+    <w:lvl w:ilvl="8">
+      <w:start w:val="1"/>
+      <w:numFmt w:val="bullet"/>
+      <w:suff w:val="tab"/>
+      <w:lvlText w:val="•"/>
+      <w:lvlPicBulletId w:val="0"/>
+      <w:lvlJc w:val="left"/>
+      <w:pPr>
+        <w:tabs>
+          <w:tab w:val="num" w:pos="-1"/>
+          <w:tab w:val="clear" w:pos="0"/>
+        </w:tabs>
+        <w:ind w:left="-1"/>
+      </w:pPr>
+      <w:rPr>
+        <w:position w:val="0"/>
+      </w:rPr>
+    </w:lvl>
+  </w:abstractNum>
   <w:num w:numId="1">
     <w:abstractNumId w:val="1"/>
   </w:num>
@@ -7802,6 +9503,12 @@
   </w:num>
   <w:num w:numId="5">
     <w:abstractNumId w:val="5"/>
+  </w:num>
+  <w:num w:numId="6">
+    <w:abstractNumId w:val="6"/>
+  </w:num>
+  <w:num w:numId="7">
+    <w:abstractNumId w:val="7"/>
   </w:num>
 </w:numbering>
 </file>
@@ -7948,6 +9655,7 @@
       <w:szCs w:val="20"/>
       <w:u w:val="none"/>
       <w:vertAlign w:val="baseline"/>
+      <w:lang w:val="en-US"/>
     </w:rPr>
   </w:style>
   <w:style w:type="paragraph" w:styleId="Title">
@@ -8293,5 +10001,15 @@
       <w:vertAlign w:val="baseline"/>
     </w:rPr>
   </w:style>
+  <w:style w:type="numbering" w:styleId="List 2">
+    <w:name w:val="List 2"/>
+    <w:basedOn w:val="None"/>
+    <w:next w:val="List 2"/>
+    <w:pPr>
+      <w:numPr>
+        <w:numId w:val="6"/>
+      </w:numPr>
+    </w:pPr>
+  </w:style>
 </w:styles>
 </file>
</xml_diff>